<commit_message>
drafts results files (not new)
</commit_message>
<xml_diff>
--- a/Docs/Deseq2_technical_desription.docx
+++ b/Docs/Deseq2_technical_desription.docx
@@ -3,11 +3,6 @@
 <w:document xmlns:wpc="http://schemas.microsoft.com/office/word/2010/wordprocessingCanvas" xmlns:cx="http://schemas.microsoft.com/office/drawing/2014/chartex" xmlns:cx1="http://schemas.microsoft.com/office/drawing/2015/9/8/chartex" xmlns:cx2="http://schemas.microsoft.com/office/drawing/2015/10/21/chartex" xmlns:cx3="http://schemas.microsoft.com/office/drawing/2016/5/9/chartex" xmlns:cx4="http://schemas.microsoft.com/office/drawing/2016/5/10/chartex" xmlns:cx5="http://schemas.microsoft.com/office/drawing/2016/5/11/chartex" xmlns:cx6="http://schemas.microsoft.com/office/drawing/2016/5/12/chartex" xmlns:cx7="http://schemas.microsoft.com/office/drawing/2016/5/13/chartex" xmlns:cx8="http://schemas.microsoft.com/office/drawing/2016/5/14/chartex" xmlns:mc="http://schemas.openxmlformats.org/markup-compatibility/2006" xmlns:aink="http://schemas.microsoft.com/office/drawing/2016/ink" xmlns:am3d="http://schemas.microsoft.com/office/drawing/2017/model3d" xmlns:o="urn:schemas-microsoft-com:office:office" xmlns:oel="http://schemas.microsoft.com/office/2019/extlst" xmlns:r="http://schemas.openxmlformats.org/officeDocument/2006/relationships" xmlns:m="http://schemas.openxmlformats.org/officeDocument/2006/math" xmlns:v="urn:schemas-microsoft-com:vml" xmlns:wp14="http://schemas.microsoft.com/office/word/2010/wordprocessingDrawing" xmlns:wp="http://schemas.openxmlformats.org/drawingml/2006/wordprocessingDrawing" xmlns:w10="urn:schemas-microsoft-com:office:word" xmlns:w="http://schemas.openxmlformats.org/wordprocessingml/2006/main" xmlns:w14="http://schemas.microsoft.com/office/word/2010/wordml" xmlns:w15="http://schemas.microsoft.com/office/word/2012/wordml" xmlns:w16cex="http://schemas.microsoft.com/office/word/2018/wordml/cex" xmlns:w16cid="http://schemas.microsoft.com/office/word/2016/wordml/cid" xmlns:w16="http://schemas.microsoft.com/office/word/2018/wordml" xmlns:w16sdtdh="http://schemas.microsoft.com/office/word/2020/wordml/sdtdatahash" xmlns:w16se="http://schemas.microsoft.com/office/word/2015/wordml/symex" xmlns:wpg="http://schemas.microsoft.com/office/word/2010/wordprocessingGroup" xmlns:wpi="http://schemas.microsoft.com/office/word/2010/wordprocessingInk" xmlns:wne="http://schemas.microsoft.com/office/word/2006/wordml" xmlns:wps="http://schemas.microsoft.com/office/word/2010/wordprocessingShape" mc:Ignorable="w14 w15 w16se w16cid w16 w16cex w16sdtdh wp14">
   <w:body>
     <w:p>
-      <w:pPr>
-        <w:rPr>
-          <w:lang w:val="en-US"/>
-        </w:rPr>
-      </w:pPr>
       <w:r>
         <w:rPr>
           <w:noProof/>
@@ -50,237 +45,159 @@
       </w:r>
     </w:p>
     <w:p>
-      <w:pPr>
-        <w:rPr>
-          <w:lang w:val="en-US"/>
-        </w:rPr>
-      </w:pPr>
-      <w:r>
-        <w:rPr>
-          <w:lang w:val="en-US"/>
-        </w:rPr>
+      <w:r>
         <w:t xml:space="preserve">Figure_Desq2_heatmaps: </w:t>
       </w:r>
       <w:r>
-        <w:rPr>
-          <w:lang w:val="en-US"/>
-        </w:rPr>
         <w:t xml:space="preserve">Bi-cluster heatmap of differentially abundant ASVs in pairwise treatment comparisons. Columns </w:t>
       </w:r>
       <w:r>
-        <w:rPr>
-          <w:lang w:val="en-US"/>
-        </w:rPr>
         <w:t>indicate</w:t>
       </w:r>
       <w:r>
-        <w:rPr>
-          <w:lang w:val="en-US"/>
-        </w:rPr>
         <w:t xml:space="preserve"> different samples, rows </w:t>
       </w:r>
       <w:r>
-        <w:rPr>
-          <w:lang w:val="en-US"/>
-        </w:rPr>
         <w:t>indicate</w:t>
       </w:r>
       <w:r>
-        <w:rPr>
-          <w:lang w:val="en-US"/>
-        </w:rPr>
         <w:t xml:space="preserve"> different ASVs</w:t>
       </w:r>
       <w:r>
-        <w:rPr>
-          <w:lang w:val="en-US"/>
-        </w:rPr>
         <w:t xml:space="preserve">. Both rows and columns are clustered according to similarity in </w:t>
       </w:r>
       <w:r>
-        <w:rPr>
-          <w:lang w:val="en-US"/>
-        </w:rPr>
         <w:t xml:space="preserve">the </w:t>
       </w:r>
       <w:r>
-        <w:rPr>
-          <w:lang w:val="en-US"/>
-        </w:rPr>
         <w:t>abundance of differentially abundant ASVs.</w:t>
       </w:r>
       <w:r>
-        <w:rPr>
-          <w:lang w:val="en-US"/>
-        </w:rPr>
-        <w:t xml:space="preserve"> A) Bulk soil Bacteria, B) rhizosphere Bateria, C) Bulk soil Fungi, D) Rhizosphere Fungi.</w:t>
+        <w:t xml:space="preserve"> A) Bulk soil Bacteria, B) rhizosphere </w:t>
+      </w:r>
+      <w:proofErr w:type="spellStart"/>
+      <w:r>
+        <w:t>Bateria</w:t>
+      </w:r>
+      <w:proofErr w:type="spellEnd"/>
+      <w:r>
+        <w:t>, C) Bulk soil Fungi, D) Rhizosphere Fungi.</w:t>
       </w:r>
     </w:p>
     <w:p>
-      <w:pPr>
-        <w:rPr>
-          <w:lang w:val="en-US"/>
-        </w:rPr>
-      </w:pPr>
-      <w:r>
-        <w:rPr>
-          <w:lang w:val="en-US"/>
-        </w:rPr>
+      <w:r>
         <w:t xml:space="preserve">Bi-cluster heatmaps of </w:t>
       </w:r>
       <w:r>
-        <w:rPr>
-          <w:lang w:val="en-US"/>
-        </w:rPr>
         <w:t>differentially</w:t>
       </w:r>
       <w:r>
-        <w:rPr>
-          <w:lang w:val="en-US"/>
-        </w:rPr>
         <w:t xml:space="preserve"> abundan</w:t>
       </w:r>
       <w:r>
-        <w:rPr>
-          <w:lang w:val="en-US"/>
-        </w:rPr>
         <w:t>t</w:t>
       </w:r>
       <w:r>
-        <w:rPr>
-          <w:lang w:val="en-US"/>
-        </w:rPr>
         <w:t xml:space="preserve"> </w:t>
       </w:r>
       <w:r>
-        <w:rPr>
-          <w:lang w:val="en-US"/>
-        </w:rPr>
-        <w:t>ASVs (defined with deseq2 at minimum log fold change of 2 and minimum fdr-adjsuted p value &lt;</w:t>
-      </w:r>
-      <w:r>
-        <w:rPr>
-          <w:lang w:val="en-US"/>
-        </w:rPr>
+        <w:t xml:space="preserve">ASVs (defined with deseq2 at minimum log fold change of 2 and minimum </w:t>
+      </w:r>
+      <w:proofErr w:type="spellStart"/>
+      <w:r>
+        <w:t>fdr-adjsuted</w:t>
+      </w:r>
+      <w:proofErr w:type="spellEnd"/>
+      <w:r>
+        <w:t xml:space="preserve"> p value &lt;</w:t>
+      </w:r>
+      <w:r>
         <w:t xml:space="preserve"> 1</w:t>
       </w:r>
       <w:r>
         <w:rPr>
           <w:vertAlign w:val="superscript"/>
-          <w:lang w:val="en-US"/>
         </w:rPr>
         <w:t>-</w:t>
       </w:r>
       <w:r>
         <w:rPr>
           <w:vertAlign w:val="superscript"/>
-          <w:lang w:val="en-US"/>
         </w:rPr>
         <w:t>10</w:t>
       </w:r>
       <w:r>
-        <w:rPr>
-          <w:lang w:val="en-US"/>
-        </w:rPr>
         <w:t xml:space="preserve"> for Bacteria and 1</w:t>
       </w:r>
       <w:r>
         <w:rPr>
           <w:vertAlign w:val="superscript"/>
-          <w:lang w:val="en-US"/>
         </w:rPr>
         <w:t>-</w:t>
       </w:r>
       <w:r>
         <w:rPr>
           <w:vertAlign w:val="superscript"/>
-          <w:lang w:val="en-US"/>
         </w:rPr>
         <w:t>6</w:t>
       </w:r>
       <w:r>
-        <w:rPr>
-          <w:lang w:val="en-US"/>
-        </w:rPr>
         <w:t xml:space="preserve"> for Fungi)</w:t>
       </w:r>
       <w:r>
-        <w:rPr>
-          <w:lang w:val="en-US"/>
-        </w:rPr>
         <w:t xml:space="preserve"> could cluster treatment sample groups very clearly in bacteria, but not in fungi (Figure_Desq2_heatmaps). </w:t>
       </w:r>
       <w:r>
-        <w:rPr>
-          <w:lang w:val="en-US"/>
-        </w:rPr>
         <w:t xml:space="preserve"> This analysis indicated</w:t>
       </w:r>
       <w:r>
-        <w:rPr>
-          <w:lang w:val="en-US"/>
-        </w:rPr>
         <w:t xml:space="preserve"> 430 </w:t>
       </w:r>
       <w:r>
-        <w:rPr>
-          <w:lang w:val="en-US"/>
-        </w:rPr>
         <w:t>differentially abundant ASVs in Bulk soil Bacteria,</w:t>
       </w:r>
       <w:r>
-        <w:rPr>
-          <w:lang w:val="en-US"/>
-        </w:rPr>
         <w:t xml:space="preserve"> 286 </w:t>
       </w:r>
       <w:r>
-        <w:rPr>
-          <w:lang w:val="en-US"/>
-        </w:rPr>
         <w:t xml:space="preserve">ASVs in rhizosphere Bacteria, 39 ASVs in Bulk soil Fungi, and 29 ASVs in Rhizosphere Fungi samples. In Bacteria, </w:t>
       </w:r>
       <w:r>
-        <w:rPr>
-          <w:lang w:val="en-US"/>
-        </w:rPr>
-        <w:t xml:space="preserve">order Bacillales dominated </w:t>
-      </w:r>
-      <w:r>
-        <w:rPr>
-          <w:lang w:val="en-US"/>
-        </w:rPr>
+        <w:t xml:space="preserve">order </w:t>
+      </w:r>
+      <w:proofErr w:type="spellStart"/>
+      <w:r>
+        <w:t>Bacillales</w:t>
+      </w:r>
+      <w:proofErr w:type="spellEnd"/>
+      <w:r>
+        <w:t xml:space="preserve"> dominated </w:t>
+      </w:r>
+      <w:r>
         <w:t>the</w:t>
       </w:r>
       <w:r>
-        <w:rPr>
-          <w:lang w:val="en-US"/>
-        </w:rPr>
         <w:t xml:space="preserve"> ASV </w:t>
       </w:r>
       <w:r>
-        <w:rPr>
-          <w:lang w:val="en-US"/>
-        </w:rPr>
         <w:t>clusters that could more easily separate the sample groups</w:t>
       </w:r>
       <w:r>
-        <w:rPr>
-          <w:lang w:val="en-US"/>
-        </w:rPr>
         <w:t xml:space="preserve">. In Fungi, ASVs from order </w:t>
       </w:r>
       <w:r>
-        <w:rPr>
-          <w:lang w:val="en-US"/>
-        </w:rPr>
         <w:t>Hypocreales</w:t>
       </w:r>
       <w:r>
-        <w:rPr>
-          <w:lang w:val="en-US"/>
-        </w:rPr>
-        <w:t xml:space="preserve"> could best discriminate between samples, but this effect is far less clear than it is for Bacillales and Bacteria.</w:t>
+        <w:t xml:space="preserve"> could best discriminate between samples, but this effect is far less clear than it is for </w:t>
+      </w:r>
+      <w:proofErr w:type="spellStart"/>
+      <w:r>
+        <w:t>Bacillales</w:t>
+      </w:r>
+      <w:proofErr w:type="spellEnd"/>
+      <w:r>
+        <w:t xml:space="preserve"> and Bacteria.</w:t>
       </w:r>
     </w:p>
     <w:sectPr>
@@ -302,7 +219,7 @@
         <w:kern w:val="2"/>
         <w:sz w:val="22"/>
         <w:szCs w:val="22"/>
-        <w:lang w:eastAsia="en-US" w:bidi="ar-SA"/>
+        <w:lang w:val="en-US" w:eastAsia="en-US" w:bidi="ar-SA"/>
         <w14:ligatures w14:val="standardContextual"/>
       </w:rPr>
     </w:rPrDefault>

</xml_diff>